<commit_message>
etape 3 - Partie 1 (terminé)
</commit_message>
<xml_diff>
--- a/RapportTP4.docx
+++ b/RapportTP4.docx
@@ -25,7 +25,7 @@
                     </pic:cNvPicPr>
                   </pic:nvPicPr>
                   <pic:blipFill>
-                    <a:blip r:embed="rId4">
+                    <a:blip r:embed="rId6">
                       <a:extLst>
                         <a:ext uri="{28A0092B-C50C-407E-A947-70E740481C1C}">
                           <a14:useLocalDpi xmlns:a14="http://schemas.microsoft.com/office/drawing/2010/main" val="0"/>
@@ -235,6 +235,28 @@
           <w:szCs w:val="32"/>
         </w:rPr>
       </w:pPr>
+      <w:r>
+        <w:rPr>
+          <w:rFonts w:ascii="Times New Roman" w:hAnsi="Times New Roman" w:cs="Times New Roman"/>
+          <w:b/>
+          <w:bCs/>
+          <w:sz w:val="32"/>
+          <w:szCs w:val="32"/>
+        </w:rPr>
+        <w:t>Authentification et Autorisation</w:t>
+      </w:r>
+    </w:p>
+    <w:p>
+      <w:pPr>
+        <w:jc w:val="center"/>
+        <w:rPr>
+          <w:rFonts w:ascii="Times New Roman" w:hAnsi="Times New Roman" w:cs="Times New Roman"/>
+          <w:b/>
+          <w:bCs/>
+          <w:sz w:val="32"/>
+          <w:szCs w:val="32"/>
+        </w:rPr>
+      </w:pPr>
     </w:p>
     <w:p>
       <w:pPr>
@@ -434,6 +456,897 @@
         <w:t>Sommaire</w:t>
       </w:r>
       <w:bookmarkEnd w:id="0"/>
+    </w:p>
+    <w:p/>
+    <w:p/>
+    <w:p/>
+    <w:p/>
+    <w:p/>
+    <w:p/>
+    <w:p/>
+    <w:p/>
+    <w:p/>
+    <w:p/>
+    <w:p/>
+    <w:p/>
+    <w:p/>
+    <w:p/>
+    <w:p/>
+    <w:p/>
+    <w:p/>
+    <w:p/>
+    <w:p/>
+    <w:p/>
+    <w:p/>
+    <w:p/>
+    <w:p/>
+    <w:p/>
+    <w:p/>
+    <w:p/>
+    <w:p/>
+    <w:p/>
+    <w:p/>
+    <w:p/>
+    <w:p>
+      <w:pPr>
+        <w:pStyle w:val="Titre1"/>
+        <w:jc w:val="center"/>
+      </w:pPr>
+      <w:r>
+        <w:lastRenderedPageBreak/>
+        <w:t>Étape 1 – « De base… »</w:t>
+      </w:r>
+    </w:p>
+    <w:p/>
+    <w:p>
+      <w:pPr>
+        <w:jc w:val="both"/>
+      </w:pPr>
+      <w:r>
+        <w:tab/>
+        <w:t xml:space="preserve">Au départ, j’ai pu prendre connaissance du code présent avec le server.js qui peut être lancé sur le port 3000 en localhost avec Fastify qui propose deux différentes requête GET </w:t>
+      </w:r>
+      <w:hyperlink r:id="rId7" w:history="1">
+        <w:r>
+          <w:rPr>
+            <w:rStyle w:val="Lienhypertexte"/>
+          </w:rPr>
+          <w:t>http://localhost:3000/dmz</w:t>
+        </w:r>
+      </w:hyperlink>
+      <w:r>
+        <w:t xml:space="preserve"> et </w:t>
+      </w:r>
+      <w:hyperlink r:id="rId8" w:history="1">
+        <w:r>
+          <w:rPr>
+            <w:rStyle w:val="Lienhypertexte"/>
+          </w:rPr>
+          <w:t>http://localhost:3000/secu</w:t>
+        </w:r>
+      </w:hyperlink>
+      <w:r>
+        <w:t xml:space="preserve"> et qui valide seulement les personnes ayant pour nom d’utilisateur </w:t>
+      </w:r>
+      <w:proofErr w:type="spellStart"/>
+      <w:r>
+        <w:t>Tyrion</w:t>
+      </w:r>
+      <w:proofErr w:type="spellEnd"/>
+      <w:r>
+        <w:t xml:space="preserve"> et mot de passe </w:t>
+      </w:r>
+      <w:proofErr w:type="spellStart"/>
+      <w:r>
+        <w:t>wine</w:t>
+      </w:r>
+      <w:proofErr w:type="spellEnd"/>
+      <w:r>
+        <w:t>.</w:t>
+      </w:r>
+    </w:p>
+    <w:p>
+      <w:r>
+        <w:tab/>
+        <w:t xml:space="preserve">Pour l’étape 1, j’ai pu tester via Postman deux différentes requêtes Get </w:t>
+      </w:r>
+      <w:hyperlink r:id="rId9" w:history="1">
+        <w:r>
+          <w:rPr>
+            <w:rStyle w:val="Lienhypertexte"/>
+          </w:rPr>
+          <w:t>http://localhost:3000/dmz</w:t>
+        </w:r>
+      </w:hyperlink>
+      <w:r>
+        <w:t xml:space="preserve"> et </w:t>
+      </w:r>
+      <w:hyperlink r:id="rId10" w:history="1">
+        <w:r>
+          <w:rPr>
+            <w:rStyle w:val="Lienhypertexte"/>
+          </w:rPr>
+          <w:t>http://localhost:3000/</w:t>
+        </w:r>
+        <w:r>
+          <w:rPr>
+            <w:rStyle w:val="Lienhypertexte"/>
+          </w:rPr>
+          <w:t>secu</w:t>
+        </w:r>
+      </w:hyperlink>
+      <w:r>
+        <w:t xml:space="preserve"> et observez le résultat retourné.</w:t>
+      </w:r>
+    </w:p>
+    <w:p>
+      <w:pPr>
+        <w:keepNext/>
+      </w:pPr>
+      <w:r>
+        <w:drawing>
+          <wp:inline distT="0" distB="0" distL="0" distR="0" wp14:anchorId="7E3E107A" wp14:editId="5CB82138">
+            <wp:extent cx="5760720" cy="3286760"/>
+            <wp:effectExtent l="0" t="0" r="0" b="8890"/>
+            <wp:docPr id="53553284" name="Image 1" descr="Une image contenant texte, capture d’écran, nombre, logiciel&#10;&#10;Description générée automatiquement"/>
+            <wp:cNvGraphicFramePr>
+              <a:graphicFrameLocks xmlns:a="http://schemas.openxmlformats.org/drawingml/2006/main" noChangeAspect="1"/>
+            </wp:cNvGraphicFramePr>
+            <a:graphic xmlns:a="http://schemas.openxmlformats.org/drawingml/2006/main">
+              <a:graphicData uri="http://schemas.openxmlformats.org/drawingml/2006/picture">
+                <pic:pic xmlns:pic="http://schemas.openxmlformats.org/drawingml/2006/picture">
+                  <pic:nvPicPr>
+                    <pic:cNvPr id="53553284" name="Image 1" descr="Une image contenant texte, capture d’écran, nombre, logiciel&#10;&#10;Description générée automatiquement"/>
+                    <pic:cNvPicPr/>
+                  </pic:nvPicPr>
+                  <pic:blipFill>
+                    <a:blip r:embed="rId11"/>
+                    <a:stretch>
+                      <a:fillRect/>
+                    </a:stretch>
+                  </pic:blipFill>
+                  <pic:spPr>
+                    <a:xfrm>
+                      <a:off x="0" y="0"/>
+                      <a:ext cx="5760720" cy="3286760"/>
+                    </a:xfrm>
+                    <a:prstGeom prst="rect">
+                      <a:avLst/>
+                    </a:prstGeom>
+                  </pic:spPr>
+                </pic:pic>
+              </a:graphicData>
+            </a:graphic>
+          </wp:inline>
+        </w:drawing>
+      </w:r>
+    </w:p>
+    <w:p>
+      <w:pPr>
+        <w:pStyle w:val="Lgende"/>
+        <w:rPr>
+          <w:rFonts w:ascii="Segoe UI" w:hAnsi="Segoe UI" w:cs="Segoe UI"/>
+          <w:color w:val="212121"/>
+          <w:shd w:val="clear" w:color="auto" w:fill="FFFFFF"/>
+        </w:rPr>
+      </w:pPr>
+      <w:r>
+        <w:t xml:space="preserve">Figure </w:t>
+      </w:r>
+      <w:r>
+        <w:fldChar w:fldCharType="begin"/>
+      </w:r>
+      <w:r>
+        <w:instrText xml:space="preserve"> SEQ Figure \* ARABIC </w:instrText>
+      </w:r>
+      <w:r>
+        <w:fldChar w:fldCharType="separate"/>
+      </w:r>
+      <w:r>
+        <w:rPr>
+          <w:noProof/>
+        </w:rPr>
+        <w:t>1</w:t>
+      </w:r>
+      <w:r>
+        <w:fldChar w:fldCharType="end"/>
+      </w:r>
+      <w:r>
+        <w:t xml:space="preserve"> : Requête </w:t>
+      </w:r>
+      <w:hyperlink r:id="rId12" w:history="1">
+        <w:r>
+          <w:rPr>
+            <w:rStyle w:val="Lienhypertexte"/>
+            <w:rFonts w:ascii="Segoe UI" w:hAnsi="Segoe UI" w:cs="Segoe UI"/>
+            <w:shd w:val="clear" w:color="auto" w:fill="FFFFFF"/>
+          </w:rPr>
+          <w:t>http://localhost:3000/dmz</w:t>
+        </w:r>
+      </w:hyperlink>
+    </w:p>
+    <w:p>
+      <w:pPr>
+        <w:keepNext/>
+      </w:pPr>
+      <w:r>
+        <w:drawing>
+          <wp:inline distT="0" distB="0" distL="0" distR="0" wp14:anchorId="10F61108" wp14:editId="2EAF9A99">
+            <wp:extent cx="4267200" cy="2444985"/>
+            <wp:effectExtent l="0" t="0" r="0" b="0"/>
+            <wp:docPr id="2125043785" name="Image 1" descr="Une image contenant texte, capture d’écran, logiciel, Police&#10;&#10;Description générée automatiquement"/>
+            <wp:cNvGraphicFramePr>
+              <a:graphicFrameLocks xmlns:a="http://schemas.openxmlformats.org/drawingml/2006/main" noChangeAspect="1"/>
+            </wp:cNvGraphicFramePr>
+            <a:graphic xmlns:a="http://schemas.openxmlformats.org/drawingml/2006/main">
+              <a:graphicData uri="http://schemas.openxmlformats.org/drawingml/2006/picture">
+                <pic:pic xmlns:pic="http://schemas.openxmlformats.org/drawingml/2006/picture">
+                  <pic:nvPicPr>
+                    <pic:cNvPr id="2125043785" name="Image 1" descr="Une image contenant texte, capture d’écran, logiciel, Police&#10;&#10;Description générée automatiquement"/>
+                    <pic:cNvPicPr/>
+                  </pic:nvPicPr>
+                  <pic:blipFill>
+                    <a:blip r:embed="rId13"/>
+                    <a:stretch>
+                      <a:fillRect/>
+                    </a:stretch>
+                  </pic:blipFill>
+                  <pic:spPr>
+                    <a:xfrm>
+                      <a:off x="0" y="0"/>
+                      <a:ext cx="4270171" cy="2446687"/>
+                    </a:xfrm>
+                    <a:prstGeom prst="rect">
+                      <a:avLst/>
+                    </a:prstGeom>
+                  </pic:spPr>
+                </pic:pic>
+              </a:graphicData>
+            </a:graphic>
+          </wp:inline>
+        </w:drawing>
+      </w:r>
+    </w:p>
+    <w:p>
+      <w:pPr>
+        <w:pStyle w:val="Lgende"/>
+      </w:pPr>
+      <w:r>
+        <w:t xml:space="preserve">Figure </w:t>
+      </w:r>
+      <w:r>
+        <w:fldChar w:fldCharType="begin"/>
+      </w:r>
+      <w:r>
+        <w:instrText xml:space="preserve"> SEQ Figure \* ARABIC </w:instrText>
+      </w:r>
+      <w:r>
+        <w:fldChar w:fldCharType="separate"/>
+      </w:r>
+      <w:r>
+        <w:rPr>
+          <w:noProof/>
+        </w:rPr>
+        <w:t>2</w:t>
+      </w:r>
+      <w:r>
+        <w:fldChar w:fldCharType="end"/>
+      </w:r>
+      <w:r>
+        <w:t xml:space="preserve"> : Requête </w:t>
+      </w:r>
+      <w:hyperlink r:id="rId14" w:history="1">
+        <w:r>
+          <w:rPr>
+            <w:rStyle w:val="Lienhypertexte"/>
+          </w:rPr>
+          <w:t>http://localhost:3000/</w:t>
+        </w:r>
+        <w:r>
+          <w:rPr>
+            <w:rStyle w:val="Lienhypertexte"/>
+          </w:rPr>
+          <w:t>secu</w:t>
+        </w:r>
+      </w:hyperlink>
+      <w:r>
+        <w:t xml:space="preserve"> </w:t>
+      </w:r>
+    </w:p>
+    <w:p/>
+    <w:p/>
+    <w:p/>
+    <w:p>
+      <w:r>
+        <w:t xml:space="preserve">Ensuite, j’ai pu une authentification pour la requête </w:t>
+      </w:r>
+      <w:hyperlink r:id="rId15" w:history="1">
+        <w:r>
+          <w:rPr>
+            <w:rStyle w:val="Lienhypertexte"/>
+          </w:rPr>
+          <w:t>http://localhost:3000/secu</w:t>
+        </w:r>
+      </w:hyperlink>
+      <w:r>
+        <w:t xml:space="preserve"> sur </w:t>
+      </w:r>
+      <w:proofErr w:type="spellStart"/>
+      <w:r>
+        <w:t>postman</w:t>
+      </w:r>
+      <w:proofErr w:type="spellEnd"/>
+      <w:r>
+        <w:t xml:space="preserve"> en indiquant le nom ainsi que le mot de passe que nous avons indiqué dans la </w:t>
+      </w:r>
+      <w:proofErr w:type="spellStart"/>
+      <w:r>
+        <w:t>validate</w:t>
+      </w:r>
+      <w:proofErr w:type="spellEnd"/>
+      <w:r>
+        <w:t xml:space="preserve"> du fichier server.js afin que le retour « </w:t>
+      </w:r>
+      <w:r>
+        <w:t xml:space="preserve">Un </w:t>
+      </w:r>
+      <w:proofErr w:type="spellStart"/>
+      <w:r>
+        <w:t>Lannister</w:t>
+      </w:r>
+      <w:proofErr w:type="spellEnd"/>
+      <w:r>
+        <w:t xml:space="preserve"> paye toujours ses dettes !</w:t>
+      </w:r>
+      <w:r>
+        <w:t> » puisse être envoyé car il est envoyé seulement si il respecte les authentification.</w:t>
+      </w:r>
+    </w:p>
+    <w:p>
+      <w:pPr>
+        <w:keepNext/>
+      </w:pPr>
+      <w:r>
+        <w:drawing>
+          <wp:inline distT="0" distB="0" distL="0" distR="0" wp14:anchorId="3B09DECC" wp14:editId="794323A1">
+            <wp:extent cx="5760720" cy="1237615"/>
+            <wp:effectExtent l="0" t="0" r="0" b="635"/>
+            <wp:docPr id="1554812665" name="Image 1" descr="Une image contenant texte, capture d’écran, Police, ligne&#10;&#10;Description générée automatiquement"/>
+            <wp:cNvGraphicFramePr>
+              <a:graphicFrameLocks xmlns:a="http://schemas.openxmlformats.org/drawingml/2006/main" noChangeAspect="1"/>
+            </wp:cNvGraphicFramePr>
+            <a:graphic xmlns:a="http://schemas.openxmlformats.org/drawingml/2006/main">
+              <a:graphicData uri="http://schemas.openxmlformats.org/drawingml/2006/picture">
+                <pic:pic xmlns:pic="http://schemas.openxmlformats.org/drawingml/2006/picture">
+                  <pic:nvPicPr>
+                    <pic:cNvPr id="1554812665" name="Image 1" descr="Une image contenant texte, capture d’écran, Police, ligne&#10;&#10;Description générée automatiquement"/>
+                    <pic:cNvPicPr/>
+                  </pic:nvPicPr>
+                  <pic:blipFill>
+                    <a:blip r:embed="rId16"/>
+                    <a:stretch>
+                      <a:fillRect/>
+                    </a:stretch>
+                  </pic:blipFill>
+                  <pic:spPr>
+                    <a:xfrm>
+                      <a:off x="0" y="0"/>
+                      <a:ext cx="5760720" cy="1237615"/>
+                    </a:xfrm>
+                    <a:prstGeom prst="rect">
+                      <a:avLst/>
+                    </a:prstGeom>
+                  </pic:spPr>
+                </pic:pic>
+              </a:graphicData>
+            </a:graphic>
+          </wp:inline>
+        </w:drawing>
+      </w:r>
+    </w:p>
+    <w:p>
+      <w:pPr>
+        <w:pStyle w:val="Lgende"/>
+      </w:pPr>
+      <w:r>
+        <w:t xml:space="preserve">Figure </w:t>
+      </w:r>
+      <w:r>
+        <w:fldChar w:fldCharType="begin"/>
+      </w:r>
+      <w:r>
+        <w:instrText xml:space="preserve"> SEQ Figure \* ARABIC </w:instrText>
+      </w:r>
+      <w:r>
+        <w:fldChar w:fldCharType="separate"/>
+      </w:r>
+      <w:r>
+        <w:rPr>
+          <w:noProof/>
+        </w:rPr>
+        <w:t>3</w:t>
+      </w:r>
+      <w:r>
+        <w:fldChar w:fldCharType="end"/>
+      </w:r>
+      <w:r>
+        <w:t xml:space="preserve"> : Configuration de l'</w:t>
+      </w:r>
+      <w:proofErr w:type="spellStart"/>
+      <w:r>
+        <w:t>A</w:t>
+      </w:r>
+      <w:r>
+        <w:t>uthorization</w:t>
+      </w:r>
+      <w:proofErr w:type="spellEnd"/>
+    </w:p>
+    <w:p/>
+    <w:p>
+      <w:r>
+        <w:t xml:space="preserve">Le rôle de la fonction </w:t>
+      </w:r>
+      <w:proofErr w:type="spellStart"/>
+      <w:r>
+        <w:t>after</w:t>
+      </w:r>
+      <w:proofErr w:type="spellEnd"/>
+      <w:r>
+        <w:t xml:space="preserve">() est d’être exécuter lorqu’e l’ensemble des plugins ont terminé de charger, il est toujours exécuter avant la fonction </w:t>
+      </w:r>
+      <w:proofErr w:type="spellStart"/>
+      <w:r>
+        <w:t>ready</w:t>
+      </w:r>
+      <w:proofErr w:type="spellEnd"/>
+      <w:r>
+        <w:t>().</w:t>
+      </w:r>
+    </w:p>
+    <w:p>
+      <w:r>
+        <w:t>Dans l</w:t>
+      </w:r>
+      <w:r>
+        <w:t xml:space="preserve">a fonction </w:t>
+      </w:r>
+      <w:proofErr w:type="spellStart"/>
+      <w:r>
+        <w:t>after</w:t>
+      </w:r>
+      <w:proofErr w:type="spellEnd"/>
+      <w:r>
+        <w:t>()</w:t>
+      </w:r>
+      <w:r>
+        <w:t>, j’ai ajouté une nouvelle route /autre du type GET mais à la différence de la rout</w:t>
+      </w:r>
+      <w:r>
+        <w:t>e</w:t>
+      </w:r>
+      <w:r>
+        <w:t xml:space="preserve"> /</w:t>
+      </w:r>
+      <w:proofErr w:type="spellStart"/>
+      <w:r>
+        <w:t>secu</w:t>
+      </w:r>
+      <w:proofErr w:type="spellEnd"/>
+      <w:r>
+        <w:t xml:space="preserve"> cela </w:t>
+      </w:r>
+      <w:r>
+        <w:t xml:space="preserve">doit être accessible sans les authentification donc sans le </w:t>
+      </w:r>
+      <w:proofErr w:type="spellStart"/>
+      <w:r>
+        <w:t>onRequest</w:t>
+      </w:r>
+      <w:proofErr w:type="spellEnd"/>
+      <w:r>
+        <w:t>.</w:t>
+      </w:r>
+    </w:p>
+    <w:p/>
+    <w:p>
+      <w:pPr>
+        <w:keepNext/>
+      </w:pPr>
+      <w:r>
+        <w:drawing>
+          <wp:inline distT="0" distB="0" distL="0" distR="0" wp14:anchorId="6167EE6A" wp14:editId="4D1A7557">
+            <wp:extent cx="4320540" cy="3347702"/>
+            <wp:effectExtent l="0" t="0" r="3810" b="5715"/>
+            <wp:docPr id="1630889806" name="Image 1" descr="Une image contenant texte, capture d’écran, affichage, logiciel&#10;&#10;Description générée automatiquement"/>
+            <wp:cNvGraphicFramePr>
+              <a:graphicFrameLocks xmlns:a="http://schemas.openxmlformats.org/drawingml/2006/main" noChangeAspect="1"/>
+            </wp:cNvGraphicFramePr>
+            <a:graphic xmlns:a="http://schemas.openxmlformats.org/drawingml/2006/main">
+              <a:graphicData uri="http://schemas.openxmlformats.org/drawingml/2006/picture">
+                <pic:pic xmlns:pic="http://schemas.openxmlformats.org/drawingml/2006/picture">
+                  <pic:nvPicPr>
+                    <pic:cNvPr id="1630889806" name="Image 1" descr="Une image contenant texte, capture d’écran, affichage, logiciel&#10;&#10;Description générée automatiquement"/>
+                    <pic:cNvPicPr/>
+                  </pic:nvPicPr>
+                  <pic:blipFill>
+                    <a:blip r:embed="rId17"/>
+                    <a:stretch>
+                      <a:fillRect/>
+                    </a:stretch>
+                  </pic:blipFill>
+                  <pic:spPr>
+                    <a:xfrm>
+                      <a:off x="0" y="0"/>
+                      <a:ext cx="4327219" cy="3352877"/>
+                    </a:xfrm>
+                    <a:prstGeom prst="rect">
+                      <a:avLst/>
+                    </a:prstGeom>
+                  </pic:spPr>
+                </pic:pic>
+              </a:graphicData>
+            </a:graphic>
+          </wp:inline>
+        </w:drawing>
+      </w:r>
+    </w:p>
+    <w:p>
+      <w:pPr>
+        <w:pStyle w:val="Lgende"/>
+      </w:pPr>
+      <w:r>
+        <w:t xml:space="preserve">Figure </w:t>
+      </w:r>
+      <w:r>
+        <w:fldChar w:fldCharType="begin"/>
+      </w:r>
+      <w:r>
+        <w:instrText xml:space="preserve"> SEQ Figure \* ARABIC </w:instrText>
+      </w:r>
+      <w:r>
+        <w:fldChar w:fldCharType="separate"/>
+      </w:r>
+      <w:r>
+        <w:rPr>
+          <w:noProof/>
+        </w:rPr>
+        <w:t>4</w:t>
+      </w:r>
+      <w:r>
+        <w:fldChar w:fldCharType="end"/>
+      </w:r>
+      <w:r>
+        <w:t xml:space="preserve"> : Fonction </w:t>
+      </w:r>
+      <w:proofErr w:type="spellStart"/>
+      <w:r>
+        <w:t>after</w:t>
+      </w:r>
+      <w:proofErr w:type="spellEnd"/>
+      <w:r>
+        <w:t>()</w:t>
+      </w:r>
+    </w:p>
+    <w:p/>
+    <w:p>
+      <w:pPr>
+        <w:keepNext/>
+      </w:pPr>
+      <w:r>
+        <w:rPr>
+          <w:noProof/>
+        </w:rPr>
+        <w:lastRenderedPageBreak/>
+        <w:drawing>
+          <wp:inline distT="0" distB="0" distL="0" distR="0" wp14:anchorId="557E2A6B" wp14:editId="26453F62">
+            <wp:extent cx="5761355" cy="4023995"/>
+            <wp:effectExtent l="0" t="0" r="0" b="0"/>
+            <wp:docPr id="1719436604" name="Image 1"/>
+            <wp:cNvGraphicFramePr>
+              <a:graphicFrameLocks xmlns:a="http://schemas.openxmlformats.org/drawingml/2006/main" noChangeAspect="1"/>
+            </wp:cNvGraphicFramePr>
+            <a:graphic xmlns:a="http://schemas.openxmlformats.org/drawingml/2006/main">
+              <a:graphicData uri="http://schemas.openxmlformats.org/drawingml/2006/picture">
+                <pic:pic xmlns:pic="http://schemas.openxmlformats.org/drawingml/2006/picture">
+                  <pic:nvPicPr>
+                    <pic:cNvPr id="0" name="Picture 2"/>
+                    <pic:cNvPicPr>
+                      <a:picLocks noChangeAspect="1" noChangeArrowheads="1"/>
+                    </pic:cNvPicPr>
+                  </pic:nvPicPr>
+                  <pic:blipFill>
+                    <a:blip r:embed="rId18">
+                      <a:extLst>
+                        <a:ext uri="{28A0092B-C50C-407E-A947-70E740481C1C}">
+                          <a14:useLocalDpi xmlns:a14="http://schemas.microsoft.com/office/drawing/2010/main" val="0"/>
+                        </a:ext>
+                      </a:extLst>
+                    </a:blip>
+                    <a:srcRect/>
+                    <a:stretch>
+                      <a:fillRect/>
+                    </a:stretch>
+                  </pic:blipFill>
+                  <pic:spPr bwMode="auto">
+                    <a:xfrm>
+                      <a:off x="0" y="0"/>
+                      <a:ext cx="5761355" cy="4023995"/>
+                    </a:xfrm>
+                    <a:prstGeom prst="rect">
+                      <a:avLst/>
+                    </a:prstGeom>
+                    <a:noFill/>
+                  </pic:spPr>
+                </pic:pic>
+              </a:graphicData>
+            </a:graphic>
+          </wp:inline>
+        </w:drawing>
+      </w:r>
+    </w:p>
+    <w:p>
+      <w:pPr>
+        <w:pStyle w:val="Lgende"/>
+      </w:pPr>
+      <w:r>
+        <w:t xml:space="preserve">Figure </w:t>
+      </w:r>
+      <w:r>
+        <w:fldChar w:fldCharType="begin"/>
+      </w:r>
+      <w:r>
+        <w:instrText xml:space="preserve"> SEQ Figure \* ARABIC </w:instrText>
+      </w:r>
+      <w:r>
+        <w:fldChar w:fldCharType="separate"/>
+      </w:r>
+      <w:r>
+        <w:rPr>
+          <w:noProof/>
+        </w:rPr>
+        <w:t>5</w:t>
+      </w:r>
+      <w:r>
+        <w:fldChar w:fldCharType="end"/>
+      </w:r>
+      <w:r>
+        <w:t xml:space="preserve"> : Requête </w:t>
+      </w:r>
+      <w:hyperlink r:id="rId19" w:history="1">
+        <w:r>
+          <w:rPr>
+            <w:rStyle w:val="Lienhypertexte"/>
+          </w:rPr>
+          <w:t>http://localhost:3000/autre</w:t>
+        </w:r>
+      </w:hyperlink>
+    </w:p>
+    <w:p/>
+    <w:p>
+      <w:pPr>
+        <w:pStyle w:val="Titre1"/>
+        <w:jc w:val="center"/>
+      </w:pPr>
+      <w:r>
+        <w:t>Étape 2 – Prouves qui tu es !</w:t>
+      </w:r>
+    </w:p>
+    <w:p/>
+    <w:p>
+      <w:r>
+        <w:t xml:space="preserve">Pour l’étape 2, j’ai créer une nouvelle clé RSA de 2048 bits nommé </w:t>
+      </w:r>
+      <w:proofErr w:type="spellStart"/>
+      <w:r>
+        <w:t>server.key</w:t>
+      </w:r>
+      <w:proofErr w:type="spellEnd"/>
+      <w:r>
+        <w:t xml:space="preserve"> avec la commande suivante </w:t>
+      </w:r>
+      <w:proofErr w:type="spellStart"/>
+      <w:r>
+        <w:t>openssl</w:t>
+      </w:r>
+      <w:proofErr w:type="spellEnd"/>
+      <w:r>
+        <w:t xml:space="preserve"> </w:t>
+      </w:r>
+      <w:proofErr w:type="spellStart"/>
+      <w:r>
+        <w:t>genrsa</w:t>
+      </w:r>
+      <w:proofErr w:type="spellEnd"/>
+      <w:r>
+        <w:t xml:space="preserve"> -out </w:t>
+      </w:r>
+      <w:proofErr w:type="spellStart"/>
+      <w:r>
+        <w:t>server.key</w:t>
+      </w:r>
+      <w:proofErr w:type="spellEnd"/>
+      <w:r>
+        <w:t xml:space="preserve"> </w:t>
+      </w:r>
+      <w:r>
+        <w:t>2048 .</w:t>
+      </w:r>
+    </w:p>
+    <w:p>
+      <w:r>
+        <w:t xml:space="preserve">J’ai ensuite crée un nouveau </w:t>
+      </w:r>
+      <w:proofErr w:type="spellStart"/>
+      <w:r>
+        <w:t>Certificate</w:t>
+      </w:r>
+      <w:proofErr w:type="spellEnd"/>
+      <w:r>
+        <w:t xml:space="preserve"> </w:t>
+      </w:r>
+      <w:proofErr w:type="spellStart"/>
+      <w:r>
+        <w:t>Signing</w:t>
+      </w:r>
+      <w:proofErr w:type="spellEnd"/>
+      <w:r>
+        <w:t xml:space="preserve"> Request</w:t>
+      </w:r>
+      <w:r>
+        <w:t xml:space="preserve"> en signant mon certificat avec la clé privé créer précédemment à l’aide des commandes proposé sur les slides 35 et 36 et ensuite j’ai pu tester le certificat généré via la commande proposé dans le cours permettant de vérifier le certificat sur le port 4567 avec l’application Postman.</w:t>
+      </w:r>
+    </w:p>
+    <w:p>
+      <w:pPr>
+        <w:keepNext/>
+      </w:pPr>
+      <w:r>
+        <w:drawing>
+          <wp:inline distT="0" distB="0" distL="0" distR="0" wp14:anchorId="2B56D6B2" wp14:editId="186A466F">
+            <wp:extent cx="3534086" cy="1834827"/>
+            <wp:effectExtent l="0" t="0" r="0" b="0"/>
+            <wp:docPr id="566203627" name="Image 1" descr="Une image contenant texte, capture d’écran, Police, nombre&#10;&#10;Description générée automatiquement"/>
+            <wp:cNvGraphicFramePr>
+              <a:graphicFrameLocks xmlns:a="http://schemas.openxmlformats.org/drawingml/2006/main" noChangeAspect="1"/>
+            </wp:cNvGraphicFramePr>
+            <a:graphic xmlns:a="http://schemas.openxmlformats.org/drawingml/2006/main">
+              <a:graphicData uri="http://schemas.openxmlformats.org/drawingml/2006/picture">
+                <pic:pic xmlns:pic="http://schemas.openxmlformats.org/drawingml/2006/picture">
+                  <pic:nvPicPr>
+                    <pic:cNvPr id="566203627" name="Image 1" descr="Une image contenant texte, capture d’écran, Police, nombre&#10;&#10;Description générée automatiquement"/>
+                    <pic:cNvPicPr/>
+                  </pic:nvPicPr>
+                  <pic:blipFill>
+                    <a:blip r:embed="rId20"/>
+                    <a:stretch>
+                      <a:fillRect/>
+                    </a:stretch>
+                  </pic:blipFill>
+                  <pic:spPr>
+                    <a:xfrm>
+                      <a:off x="0" y="0"/>
+                      <a:ext cx="3546305" cy="1841171"/>
+                    </a:xfrm>
+                    <a:prstGeom prst="rect">
+                      <a:avLst/>
+                    </a:prstGeom>
+                  </pic:spPr>
+                </pic:pic>
+              </a:graphicData>
+            </a:graphic>
+          </wp:inline>
+        </w:drawing>
+      </w:r>
+    </w:p>
+    <w:p>
+      <w:pPr>
+        <w:pStyle w:val="Lgende"/>
+      </w:pPr>
+      <w:r>
+        <w:t xml:space="preserve">Figure </w:t>
+      </w:r>
+      <w:r>
+        <w:fldChar w:fldCharType="begin"/>
+      </w:r>
+      <w:r>
+        <w:instrText xml:space="preserve"> SEQ Figure \* ARABIC </w:instrText>
+      </w:r>
+      <w:r>
+        <w:fldChar w:fldCharType="separate"/>
+      </w:r>
+      <w:r>
+        <w:rPr>
+          <w:noProof/>
+        </w:rPr>
+        <w:t>6</w:t>
+      </w:r>
+      <w:r>
+        <w:fldChar w:fldCharType="end"/>
+      </w:r>
+      <w:r>
+        <w:t xml:space="preserve"> : Test du Certificat sur Postman</w:t>
+      </w:r>
+    </w:p>
+    <w:p>
+      <w:pPr>
+        <w:rPr>
+          <w:noProof/>
+        </w:rPr>
+      </w:pPr>
+      <w:r>
+        <w:rPr>
+          <w:noProof/>
+        </w:rPr>
+        <w:lastRenderedPageBreak/>
+        <w:t>J’ai ensuite configuré Fastify en HTTPS en indiquant le chemin vers ma clé privée ainsi que vers ma certification, j’ai du également importer des modules telles fs pour pouvoir lire les fichiers et le module path.</w:t>
+      </w:r>
+    </w:p>
+    <w:p>
+      <w:r>
+        <w:rPr>
+          <w:noProof/>
+        </w:rPr>
+        <w:drawing>
+          <wp:inline distT="0" distB="0" distL="0" distR="0" wp14:anchorId="242A9DD1" wp14:editId="01D5044E">
+            <wp:extent cx="5677535" cy="1493952"/>
+            <wp:effectExtent l="0" t="0" r="0" b="0"/>
+            <wp:docPr id="1693638650" name="Image 2"/>
+            <wp:cNvGraphicFramePr>
+              <a:graphicFrameLocks xmlns:a="http://schemas.openxmlformats.org/drawingml/2006/main" noChangeAspect="1"/>
+            </wp:cNvGraphicFramePr>
+            <a:graphic xmlns:a="http://schemas.openxmlformats.org/drawingml/2006/main">
+              <a:graphicData uri="http://schemas.openxmlformats.org/drawingml/2006/picture">
+                <pic:pic xmlns:pic="http://schemas.openxmlformats.org/drawingml/2006/picture">
+                  <pic:nvPicPr>
+                    <pic:cNvPr id="0" name="Picture 3"/>
+                    <pic:cNvPicPr>
+                      <a:picLocks noChangeAspect="1" noChangeArrowheads="1"/>
+                    </pic:cNvPicPr>
+                  </pic:nvPicPr>
+                  <pic:blipFill>
+                    <a:blip r:embed="rId21">
+                      <a:extLst>
+                        <a:ext uri="{28A0092B-C50C-407E-A947-70E740481C1C}">
+                          <a14:useLocalDpi xmlns:a14="http://schemas.microsoft.com/office/drawing/2010/main" val="0"/>
+                        </a:ext>
+                      </a:extLst>
+                    </a:blip>
+                    <a:srcRect/>
+                    <a:stretch>
+                      <a:fillRect/>
+                    </a:stretch>
+                  </pic:blipFill>
+                  <pic:spPr bwMode="auto">
+                    <a:xfrm>
+                      <a:off x="0" y="0"/>
+                      <a:ext cx="5686871" cy="1496409"/>
+                    </a:xfrm>
+                    <a:prstGeom prst="rect">
+                      <a:avLst/>
+                    </a:prstGeom>
+                    <a:noFill/>
+                  </pic:spPr>
+                </pic:pic>
+              </a:graphicData>
+            </a:graphic>
+          </wp:inline>
+        </w:drawing>
+      </w:r>
+    </w:p>
+    <w:p>
+      <w:pPr>
+        <w:pStyle w:val="Titre1"/>
+        <w:jc w:val="center"/>
+      </w:pPr>
+    </w:p>
+    <w:p>
+      <w:pPr>
+        <w:pStyle w:val="Titre1"/>
+        <w:jc w:val="center"/>
+      </w:pPr>
+      <w:r>
+        <w:t>Étape 3 – Un jeton dans la machine</w:t>
+      </w:r>
     </w:p>
     <w:p/>
     <w:sectPr>
@@ -444,6 +1357,56 @@
     </w:sectPr>
   </w:body>
 </w:document>
+</file>
+
+<file path=word/endnotes.xml><?xml version="1.0" encoding="utf-8"?>
+<w:endnotes xmlns:wpc="http://schemas.microsoft.com/office/word/2010/wordprocessingCanvas" xmlns:cx="http://schemas.microsoft.com/office/drawing/2014/chartex" xmlns:cx1="http://schemas.microsoft.com/office/drawing/2015/9/8/chartex" xmlns:cx2="http://schemas.microsoft.com/office/drawing/2015/10/21/chartex" xmlns:cx3="http://schemas.microsoft.com/office/drawing/2016/5/9/chartex" xmlns:cx4="http://schemas.microsoft.com/office/drawing/2016/5/10/chartex" xmlns:cx5="http://schemas.microsoft.com/office/drawing/2016/5/11/chartex" xmlns:cx6="http://schemas.microsoft.com/office/drawing/2016/5/12/chartex" xmlns:cx7="http://schemas.microsoft.com/office/drawing/2016/5/13/chartex" xmlns:cx8="http://schemas.microsoft.com/office/drawing/2016/5/14/chartex" xmlns:mc="http://schemas.openxmlformats.org/markup-compatibility/2006" xmlns:aink="http://schemas.microsoft.com/office/drawing/2016/ink" xmlns:am3d="http://schemas.microsoft.com/office/drawing/2017/model3d" xmlns:o="urn:schemas-microsoft-com:office:office" xmlns:oel="http://schemas.microsoft.com/office/2019/extlst" xmlns:r="http://schemas.openxmlformats.org/officeDocument/2006/relationships" xmlns:m="http://schemas.openxmlformats.org/officeDocument/2006/math" xmlns:v="urn:schemas-microsoft-com:vml" xmlns:wp14="http://schemas.microsoft.com/office/word/2010/wordprocessingDrawing" xmlns:wp="http://schemas.openxmlformats.org/drawingml/2006/wordprocessingDrawing" xmlns:w10="urn:schemas-microsoft-com:office:word" xmlns:w="http://schemas.openxmlformats.org/wordprocessingml/2006/main" xmlns:w14="http://schemas.microsoft.com/office/word/2010/wordml" xmlns:w15="http://schemas.microsoft.com/office/word/2012/wordml" xmlns:w16cex="http://schemas.microsoft.com/office/word/2018/wordml/cex" xmlns:w16cid="http://schemas.microsoft.com/office/word/2016/wordml/cid" xmlns:w16="http://schemas.microsoft.com/office/word/2018/wordml" xmlns:w16sdtdh="http://schemas.microsoft.com/office/word/2020/wordml/sdtdatahash" xmlns:w16se="http://schemas.microsoft.com/office/word/2015/wordml/symex" xmlns:wpg="http://schemas.microsoft.com/office/word/2010/wordprocessingGroup" xmlns:wpi="http://schemas.microsoft.com/office/word/2010/wordprocessingInk" xmlns:wne="http://schemas.microsoft.com/office/word/2006/wordml" xmlns:wps="http://schemas.microsoft.com/office/word/2010/wordprocessingShape" mc:Ignorable="w14 w15 w16se w16cid w16 w16cex w16sdtdh wp14">
+  <w:endnote w:type="separator" w:id="-1">
+    <w:p>
+      <w:pPr>
+        <w:spacing w:after="0" w:line="240" w:lineRule="auto"/>
+      </w:pPr>
+      <w:r>
+        <w:separator/>
+      </w:r>
+    </w:p>
+  </w:endnote>
+  <w:endnote w:type="continuationSeparator" w:id="0">
+    <w:p>
+      <w:pPr>
+        <w:spacing w:after="0" w:line="240" w:lineRule="auto"/>
+      </w:pPr>
+      <w:r>
+        <w:continuationSeparator/>
+      </w:r>
+    </w:p>
+  </w:endnote>
+</w:endnotes>
+</file>
+
+<file path=word/footnotes.xml><?xml version="1.0" encoding="utf-8"?>
+<w:footnotes xmlns:wpc="http://schemas.microsoft.com/office/word/2010/wordprocessingCanvas" xmlns:cx="http://schemas.microsoft.com/office/drawing/2014/chartex" xmlns:cx1="http://schemas.microsoft.com/office/drawing/2015/9/8/chartex" xmlns:cx2="http://schemas.microsoft.com/office/drawing/2015/10/21/chartex" xmlns:cx3="http://schemas.microsoft.com/office/drawing/2016/5/9/chartex" xmlns:cx4="http://schemas.microsoft.com/office/drawing/2016/5/10/chartex" xmlns:cx5="http://schemas.microsoft.com/office/drawing/2016/5/11/chartex" xmlns:cx6="http://schemas.microsoft.com/office/drawing/2016/5/12/chartex" xmlns:cx7="http://schemas.microsoft.com/office/drawing/2016/5/13/chartex" xmlns:cx8="http://schemas.microsoft.com/office/drawing/2016/5/14/chartex" xmlns:mc="http://schemas.openxmlformats.org/markup-compatibility/2006" xmlns:aink="http://schemas.microsoft.com/office/drawing/2016/ink" xmlns:am3d="http://schemas.microsoft.com/office/drawing/2017/model3d" xmlns:o="urn:schemas-microsoft-com:office:office" xmlns:oel="http://schemas.microsoft.com/office/2019/extlst" xmlns:r="http://schemas.openxmlformats.org/officeDocument/2006/relationships" xmlns:m="http://schemas.openxmlformats.org/officeDocument/2006/math" xmlns:v="urn:schemas-microsoft-com:vml" xmlns:wp14="http://schemas.microsoft.com/office/word/2010/wordprocessingDrawing" xmlns:wp="http://schemas.openxmlformats.org/drawingml/2006/wordprocessingDrawing" xmlns:w10="urn:schemas-microsoft-com:office:word" xmlns:w="http://schemas.openxmlformats.org/wordprocessingml/2006/main" xmlns:w14="http://schemas.microsoft.com/office/word/2010/wordml" xmlns:w15="http://schemas.microsoft.com/office/word/2012/wordml" xmlns:w16cex="http://schemas.microsoft.com/office/word/2018/wordml/cex" xmlns:w16cid="http://schemas.microsoft.com/office/word/2016/wordml/cid" xmlns:w16="http://schemas.microsoft.com/office/word/2018/wordml" xmlns:w16sdtdh="http://schemas.microsoft.com/office/word/2020/wordml/sdtdatahash" xmlns:w16se="http://schemas.microsoft.com/office/word/2015/wordml/symex" xmlns:wpg="http://schemas.microsoft.com/office/word/2010/wordprocessingGroup" xmlns:wpi="http://schemas.microsoft.com/office/word/2010/wordprocessingInk" xmlns:wne="http://schemas.microsoft.com/office/word/2006/wordml" xmlns:wps="http://schemas.microsoft.com/office/word/2010/wordprocessingShape" mc:Ignorable="w14 w15 w16se w16cid w16 w16cex w16sdtdh wp14">
+  <w:footnote w:type="separator" w:id="-1">
+    <w:p>
+      <w:pPr>
+        <w:spacing w:after="0" w:line="240" w:lineRule="auto"/>
+      </w:pPr>
+      <w:r>
+        <w:separator/>
+      </w:r>
+    </w:p>
+  </w:footnote>
+  <w:footnote w:type="continuationSeparator" w:id="0">
+    <w:p>
+      <w:pPr>
+        <w:spacing w:after="0" w:line="240" w:lineRule="auto"/>
+      </w:pPr>
+      <w:r>
+        <w:continuationSeparator/>
+      </w:r>
+    </w:p>
+  </w:footnote>
+</w:footnotes>
 </file>
 
 <file path=word/styles.xml><?xml version="1.0" encoding="utf-8"?>
@@ -872,7 +1835,6 @@
   <w:style w:type="character" w:default="1" w:styleId="Policepardfaut">
     <w:name w:val="Default Paragraph Font"/>
     <w:uiPriority w:val="1"/>
-    <w:semiHidden/>
     <w:unhideWhenUsed/>
   </w:style>
   <w:style w:type="table" w:default="1" w:styleId="TableauNormal">
@@ -908,6 +1870,92 @@
       <w:sz w:val="32"/>
       <w:szCs w:val="32"/>
     </w:rPr>
+  </w:style>
+  <w:style w:type="paragraph" w:styleId="Lgende">
+    <w:name w:val="caption"/>
+    <w:basedOn w:val="Normal"/>
+    <w:next w:val="Normal"/>
+    <w:uiPriority w:val="35"/>
+    <w:unhideWhenUsed/>
+    <w:qFormat/>
+    <w:rsid w:val="003F0E6D"/>
+    <w:pPr>
+      <w:spacing w:after="200" w:line="240" w:lineRule="auto"/>
+    </w:pPr>
+    <w:rPr>
+      <w:i/>
+      <w:iCs/>
+      <w:color w:val="44546A" w:themeColor="text2"/>
+      <w:sz w:val="18"/>
+      <w:szCs w:val="18"/>
+    </w:rPr>
+  </w:style>
+  <w:style w:type="character" w:styleId="Lienhypertexte">
+    <w:name w:val="Hyperlink"/>
+    <w:basedOn w:val="Policepardfaut"/>
+    <w:uiPriority w:val="99"/>
+    <w:unhideWhenUsed/>
+    <w:rsid w:val="00717113"/>
+    <w:rPr>
+      <w:color w:val="0563C1" w:themeColor="hyperlink"/>
+      <w:u w:val="single"/>
+    </w:rPr>
+  </w:style>
+  <w:style w:type="character" w:styleId="Mentionnonrsolue">
+    <w:name w:val="Unresolved Mention"/>
+    <w:basedOn w:val="Policepardfaut"/>
+    <w:uiPriority w:val="99"/>
+    <w:semiHidden/>
+    <w:unhideWhenUsed/>
+    <w:rsid w:val="00717113"/>
+    <w:rPr>
+      <w:color w:val="605E5C"/>
+      <w:shd w:val="clear" w:color="auto" w:fill="E1DFDD"/>
+    </w:rPr>
+  </w:style>
+  <w:style w:type="paragraph" w:styleId="En-tte">
+    <w:name w:val="header"/>
+    <w:basedOn w:val="Normal"/>
+    <w:link w:val="En-tteCar"/>
+    <w:uiPriority w:val="99"/>
+    <w:unhideWhenUsed/>
+    <w:rsid w:val="009974CB"/>
+    <w:pPr>
+      <w:tabs>
+        <w:tab w:val="center" w:pos="4536"/>
+        <w:tab w:val="right" w:pos="9072"/>
+      </w:tabs>
+      <w:spacing w:after="0" w:line="240" w:lineRule="auto"/>
+    </w:pPr>
+  </w:style>
+  <w:style w:type="character" w:customStyle="1" w:styleId="En-tteCar">
+    <w:name w:val="En-tête Car"/>
+    <w:basedOn w:val="Policepardfaut"/>
+    <w:link w:val="En-tte"/>
+    <w:uiPriority w:val="99"/>
+    <w:rsid w:val="009974CB"/>
+  </w:style>
+  <w:style w:type="paragraph" w:styleId="Pieddepage">
+    <w:name w:val="footer"/>
+    <w:basedOn w:val="Normal"/>
+    <w:link w:val="PieddepageCar"/>
+    <w:uiPriority w:val="99"/>
+    <w:unhideWhenUsed/>
+    <w:rsid w:val="009974CB"/>
+    <w:pPr>
+      <w:tabs>
+        <w:tab w:val="center" w:pos="4536"/>
+        <w:tab w:val="right" w:pos="9072"/>
+      </w:tabs>
+      <w:spacing w:after="0" w:line="240" w:lineRule="auto"/>
+    </w:pPr>
+  </w:style>
+  <w:style w:type="character" w:customStyle="1" w:styleId="PieddepageCar">
+    <w:name w:val="Pied de page Car"/>
+    <w:basedOn w:val="Policepardfaut"/>
+    <w:link w:val="Pieddepage"/>
+    <w:uiPriority w:val="99"/>
+    <w:rsid w:val="009974CB"/>
   </w:style>
 </w:styles>
 </file>

</xml_diff>